<commit_message>
Add docs after run
</commit_message>
<xml_diff>
--- a/docs/InventoryRPA Process Definition Document.docx
+++ b/docs/InventoryRPA Process Definition Document.docx
@@ -9,15 +9,20 @@
           <w:bCs/>
         </w:rPr>
       </w:pPr>
-      <w:proofErr w:type="spellStart"/>
       <w:r>
         <w:rPr>
           <w:b/>
           <w:bCs/>
         </w:rPr>
-        <w:t>InventoryBot</w:t>
-      </w:r>
-      <w:proofErr w:type="spellEnd"/>
+        <w:t>Inventory</w:t>
+      </w:r>
+      <w:r>
+        <w:rPr>
+          <w:b/>
+          <w:bCs/>
+        </w:rPr>
+        <w:t>RPA</w:t>
+      </w:r>
       <w:r>
         <w:rPr>
           <w:b/>
@@ -962,13 +967,8 @@
         </w:numPr>
       </w:pPr>
       <w:r>
-        <w:t xml:space="preserve">Write permissions for data/, logs/, and repo </w:t>
-      </w:r>
-      <w:proofErr w:type="gramStart"/>
-      <w:r>
-        <w:t>root</w:t>
-      </w:r>
-      <w:proofErr w:type="gramEnd"/>
+        <w:t>Write permissions for data/, logs/, and repo root</w:t>
+      </w:r>
     </w:p>
     <w:p>
       <w:pPr>
@@ -2106,15 +2106,7 @@
     </w:p>
     <w:p>
       <w:r>
-        <w:t xml:space="preserve">Python Software Foundation. (n.d.). </w:t>
-      </w:r>
-      <w:proofErr w:type="gramStart"/>
-      <w:r>
-        <w:t>logging —</w:t>
-      </w:r>
-      <w:proofErr w:type="gramEnd"/>
-      <w:r>
-        <w:t xml:space="preserve"> Logging facility for Python. </w:t>
+        <w:t xml:space="preserve">Python Software Foundation. (n.d.). logging — Logging facility for Python. </w:t>
       </w:r>
       <w:hyperlink r:id="rId10" w:history="1">
         <w:r>
@@ -4020,6 +4012,7 @@
   <w:style w:type="character" w:default="1" w:styleId="DefaultParagraphFont">
     <w:name w:val="Default Paragraph Font"/>
     <w:uiPriority w:val="1"/>
+    <w:semiHidden/>
     <w:unhideWhenUsed/>
   </w:style>
   <w:style w:type="table" w:default="1" w:styleId="TableNormal">

</xml_diff>